<commit_message>
Kontaktpersoner - rettelser i interviewspørgsmål.
</commit_message>
<xml_diff>
--- a/Bilag - diverse/Interview.docx
+++ b/Bilag - diverse/Interview.docx
@@ -10,136 +10,370 @@
           <w:b/>
         </w:rPr>
       </w:pPr>
+      <w:r>
+        <w:rPr>
+          <w:rFonts w:ascii="Cambria" w:hAnsi="Cambria"/>
+          <w:b/>
+        </w:rPr>
+        <w:t>Interview spørgsmål:</w:t>
+      </w:r>
+    </w:p>
+    <w:p>
+      <w:pPr>
+        <w:pStyle w:val="Overskrift2"/>
+        <w:rPr>
+          <w:rFonts w:ascii="Cambria" w:hAnsi="Cambria"/>
+          <w:sz w:val="24"/>
+        </w:rPr>
+      </w:pPr>
+      <w:r>
+        <w:rPr>
+          <w:rFonts w:ascii="Cambria" w:hAnsi="Cambria"/>
+          <w:sz w:val="24"/>
+        </w:rPr>
+        <w:t>Økonomi:</w:t>
+      </w:r>
+    </w:p>
+    <w:p>
+      <w:pPr>
+        <w:pStyle w:val="Listeafsnit"/>
+        <w:numPr>
+          <w:ilvl w:val="0"/>
+          <w:numId w:val="2"/>
+        </w:numPr>
+        <w:rPr>
+          <w:rFonts w:ascii="Cambria" w:hAnsi="Cambria"/>
+        </w:rPr>
+      </w:pPr>
+      <w:r>
+        <w:rPr>
+          <w:rFonts w:ascii="Cambria" w:hAnsi="Cambria"/>
+        </w:rPr>
+        <w:t>Hvad koster en ultralydsscanning af en gravid for jeres afdeling?</w:t>
+      </w:r>
+    </w:p>
+    <w:p>
+      <w:pPr>
+        <w:pStyle w:val="Listeafsnit"/>
+        <w:numPr>
+          <w:ilvl w:val="0"/>
+          <w:numId w:val="2"/>
+        </w:numPr>
+        <w:rPr>
+          <w:rFonts w:ascii="Cambria" w:hAnsi="Cambria"/>
+        </w:rPr>
+      </w:pPr>
+      <w:r>
+        <w:rPr>
+          <w:rFonts w:ascii="Cambria" w:hAnsi="Cambria"/>
+        </w:rPr>
+        <w:t xml:space="preserve">Hvad koster det at uddanne en sonograf? </w:t>
+      </w:r>
+    </w:p>
+    <w:p>
+      <w:pPr>
+        <w:pStyle w:val="Listeafsnit"/>
+        <w:numPr>
+          <w:ilvl w:val="0"/>
+          <w:numId w:val="2"/>
+        </w:numPr>
+        <w:rPr>
+          <w:rFonts w:ascii="Cambria" w:hAnsi="Cambria"/>
+        </w:rPr>
+      </w:pPr>
+      <w:r>
+        <w:rPr>
+          <w:rFonts w:ascii="Cambria" w:hAnsi="Cambria"/>
+        </w:rPr>
+        <w:t xml:space="preserve">Hvor lang tid holder ultralydsudstyret, som I har nu? </w:t>
+      </w:r>
+    </w:p>
+    <w:p>
+      <w:pPr>
+        <w:pStyle w:val="Listeafsnit"/>
+        <w:numPr>
+          <w:ilvl w:val="0"/>
+          <w:numId w:val="2"/>
+        </w:numPr>
+        <w:rPr>
+          <w:rFonts w:ascii="Cambria" w:hAnsi="Cambria"/>
+        </w:rPr>
+      </w:pPr>
+      <w:r>
+        <w:rPr>
+          <w:rFonts w:ascii="Cambria" w:hAnsi="Cambria"/>
+        </w:rPr>
+        <w:t>Hvad koster det at købe nyt udstyr?</w:t>
+      </w:r>
+    </w:p>
+    <w:p>
+      <w:pPr>
+        <w:pStyle w:val="Listeafsnit"/>
+        <w:numPr>
+          <w:ilvl w:val="0"/>
+          <w:numId w:val="2"/>
+        </w:numPr>
+        <w:rPr>
+          <w:rFonts w:ascii="Cambria" w:hAnsi="Cambria"/>
+        </w:rPr>
+      </w:pPr>
+      <w:r>
+        <w:rPr>
+          <w:rFonts w:ascii="Cambria" w:hAnsi="Cambria"/>
+        </w:rPr>
+        <w:t>Hvad er årslønnen for en sonograf?</w:t>
+      </w:r>
+    </w:p>
+    <w:p>
+      <w:pPr>
+        <w:pStyle w:val="Overskrift2"/>
+        <w:rPr>
+          <w:rFonts w:ascii="Cambria" w:hAnsi="Cambria"/>
+          <w:sz w:val="24"/>
+        </w:rPr>
+      </w:pPr>
+      <w:r>
+        <w:rPr>
+          <w:rFonts w:ascii="Cambria" w:hAnsi="Cambria"/>
+          <w:sz w:val="24"/>
+        </w:rPr>
+        <w:t>Organisation:</w:t>
+      </w:r>
+    </w:p>
+    <w:p>
+      <w:pPr>
+        <w:pStyle w:val="Listeafsnit"/>
+        <w:numPr>
+          <w:ilvl w:val="0"/>
+          <w:numId w:val="3"/>
+        </w:numPr>
+        <w:rPr>
+          <w:rFonts w:ascii="Cambria" w:hAnsi="Cambria"/>
+        </w:rPr>
+      </w:pPr>
+      <w:r>
+        <w:rPr>
+          <w:rFonts w:ascii="Cambria" w:hAnsi="Cambria"/>
+        </w:rPr>
+        <w:t xml:space="preserve">Ændres strukturen ved at indføre ultralydsrobotarmen? </w:t>
+      </w:r>
+    </w:p>
+    <w:p>
+      <w:pPr>
+        <w:pStyle w:val="Listeafsnit"/>
+        <w:numPr>
+          <w:ilvl w:val="1"/>
+          <w:numId w:val="3"/>
+        </w:numPr>
+        <w:rPr>
+          <w:rFonts w:ascii="Cambria" w:hAnsi="Cambria"/>
+        </w:rPr>
+      </w:pPr>
+      <w:r>
+        <w:rPr>
+          <w:rFonts w:ascii="Cambria" w:hAnsi="Cambria"/>
+        </w:rPr>
+        <w:t xml:space="preserve">Antal scanninger pr. dag </w:t>
+      </w:r>
+    </w:p>
+    <w:p>
+      <w:pPr>
+        <w:pStyle w:val="Listeafsnit"/>
+        <w:numPr>
+          <w:ilvl w:val="1"/>
+          <w:numId w:val="3"/>
+        </w:numPr>
+        <w:rPr>
+          <w:rFonts w:ascii="Cambria" w:hAnsi="Cambria"/>
+        </w:rPr>
+      </w:pPr>
+      <w:r>
+        <w:rPr>
+          <w:rFonts w:ascii="Cambria" w:hAnsi="Cambria"/>
+        </w:rPr>
+        <w:t>Antal ansatte</w:t>
+      </w:r>
+    </w:p>
+    <w:p>
+      <w:pPr>
+        <w:pStyle w:val="Listeafsnit"/>
+        <w:numPr>
+          <w:ilvl w:val="0"/>
+          <w:numId w:val="3"/>
+        </w:numPr>
+        <w:rPr>
+          <w:rFonts w:ascii="Cambria" w:hAnsi="Cambria"/>
+        </w:rPr>
+      </w:pPr>
+      <w:r>
+        <w:rPr>
+          <w:rFonts w:ascii="Cambria" w:hAnsi="Cambria"/>
+        </w:rPr>
+        <w:t>Hvad er proceduren for sonograf</w:t>
+      </w:r>
+      <w:r>
+        <w:rPr>
+          <w:rFonts w:ascii="Cambria" w:hAnsi="Cambria"/>
+        </w:rPr>
+        <w:t>er</w:t>
+      </w:r>
+      <w:r>
+        <w:rPr>
+          <w:rFonts w:ascii="Cambria" w:hAnsi="Cambria"/>
+        </w:rPr>
+        <w:t>s arbejdsdag?</w:t>
+      </w:r>
+    </w:p>
+    <w:p>
+      <w:pPr>
+        <w:pStyle w:val="Listeafsnit"/>
+        <w:numPr>
+          <w:ilvl w:val="0"/>
+          <w:numId w:val="3"/>
+        </w:numPr>
+        <w:rPr>
+          <w:rFonts w:ascii="Cambria" w:hAnsi="Cambria"/>
+        </w:rPr>
+      </w:pPr>
+      <w:r>
+        <w:rPr>
+          <w:rFonts w:ascii="Cambria" w:hAnsi="Cambria"/>
+        </w:rPr>
+        <w:t>Hvad er proceduren for en enkelt scanning?</w:t>
+      </w:r>
+    </w:p>
+    <w:p>
+      <w:pPr>
+        <w:pStyle w:val="Listeafsnit"/>
+        <w:numPr>
+          <w:ilvl w:val="0"/>
+          <w:numId w:val="3"/>
+        </w:numPr>
+        <w:rPr>
+          <w:rFonts w:ascii="Cambria" w:hAnsi="Cambria"/>
+        </w:rPr>
+      </w:pPr>
+      <w:r>
+        <w:rPr>
+          <w:rFonts w:ascii="Cambria" w:hAnsi="Cambria"/>
+        </w:rPr>
+        <w:t>Hvor mange scanninger kan I foretage på samme tid?</w:t>
+      </w:r>
+    </w:p>
+    <w:p>
+      <w:pPr>
+        <w:pStyle w:val="Listeafsnit"/>
+        <w:numPr>
+          <w:ilvl w:val="0"/>
+          <w:numId w:val="3"/>
+        </w:numPr>
+        <w:rPr>
+          <w:rFonts w:ascii="Cambria" w:hAnsi="Cambria"/>
+        </w:rPr>
+      </w:pPr>
+      <w:r>
+        <w:rPr>
+          <w:rFonts w:ascii="Cambria" w:hAnsi="Cambria"/>
+        </w:rPr>
+        <w:t>Hvor mange scanninger kan én ultralydsscanner foretage på en dag?</w:t>
+      </w:r>
+    </w:p>
+    <w:p>
+      <w:pPr>
+        <w:pStyle w:val="Listeafsnit"/>
+        <w:numPr>
+          <w:ilvl w:val="0"/>
+          <w:numId w:val="3"/>
+        </w:numPr>
+        <w:rPr>
+          <w:rFonts w:ascii="Cambria" w:hAnsi="Cambria"/>
+        </w:rPr>
+      </w:pPr>
+      <w:r>
+        <w:rPr>
+          <w:rFonts w:ascii="Cambria" w:hAnsi="Cambria"/>
+        </w:rPr>
+        <w:t xml:space="preserve">Hvor mange patienter har I gennemsnitligt på en dag? </w:t>
+      </w:r>
+    </w:p>
+    <w:p>
+      <w:pPr>
+        <w:pStyle w:val="Listeafsnit"/>
+        <w:numPr>
+          <w:ilvl w:val="0"/>
+          <w:numId w:val="3"/>
+        </w:numPr>
+        <w:rPr>
+          <w:rFonts w:ascii="Cambria" w:hAnsi="Cambria"/>
+        </w:rPr>
+      </w:pPr>
+      <w:r>
+        <w:rPr>
+          <w:rFonts w:ascii="Cambria" w:hAnsi="Cambria"/>
+        </w:rPr>
+        <w:t>Hvor lang tid tager en ultralydsscanning?</w:t>
+      </w:r>
+    </w:p>
+    <w:p>
+      <w:pPr>
+        <w:pStyle w:val="Listeafsnit"/>
+        <w:numPr>
+          <w:ilvl w:val="0"/>
+          <w:numId w:val="3"/>
+        </w:numPr>
+        <w:rPr>
+          <w:rFonts w:ascii="Cambria" w:hAnsi="Cambria"/>
+        </w:rPr>
+      </w:pPr>
+      <w:r>
+        <w:rPr>
+          <w:rFonts w:ascii="Cambria" w:hAnsi="Cambria"/>
+        </w:rPr>
+        <w:t>Hvor lang tid tager sonograf uddannelsen?</w:t>
+      </w:r>
+    </w:p>
+    <w:p>
+      <w:pPr>
+        <w:pStyle w:val="Listeafsnit"/>
+        <w:numPr>
+          <w:ilvl w:val="0"/>
+          <w:numId w:val="3"/>
+        </w:numPr>
+        <w:rPr>
+          <w:rFonts w:ascii="Cambria" w:hAnsi="Cambria"/>
+        </w:rPr>
+      </w:pPr>
+      <w:r>
+        <w:rPr>
+          <w:rFonts w:ascii="Cambria" w:hAnsi="Cambria"/>
+        </w:rPr>
+        <w:t>Hvilke type arbejdsskader oplever I i forbindelse med ultralydsscanninger?</w:t>
+      </w:r>
+    </w:p>
+    <w:p>
+      <w:pPr>
+        <w:pStyle w:val="Listeafsnit"/>
+        <w:numPr>
+          <w:ilvl w:val="0"/>
+          <w:numId w:val="3"/>
+        </w:numPr>
+        <w:rPr>
+          <w:rFonts w:ascii="Cambria" w:hAnsi="Cambria"/>
+        </w:rPr>
+      </w:pPr>
+      <w:r>
+        <w:rPr>
+          <w:rFonts w:ascii="Cambria" w:hAnsi="Cambria"/>
+        </w:rPr>
+        <w:t>Har I nogle arbejdstilsynsrestriktioner i forhold til antal af sca</w:t>
+      </w:r>
       <w:bookmarkStart w:id="0" w:name="_GoBack"/>
       <w:bookmarkEnd w:id="0"/>
       <w:r>
         <w:rPr>
           <w:rFonts w:ascii="Cambria" w:hAnsi="Cambria"/>
-          <w:b/>
-        </w:rPr>
-        <w:t>Interview spørgsmål:</w:t>
-      </w:r>
-    </w:p>
-    <w:p>
-      <w:pPr>
-        <w:pStyle w:val="Overskrift2"/>
-        <w:rPr>
-          <w:rFonts w:ascii="Cambria" w:hAnsi="Cambria"/>
-          <w:sz w:val="24"/>
-        </w:rPr>
-      </w:pPr>
-      <w:r>
-        <w:rPr>
-          <w:rFonts w:ascii="Cambria" w:hAnsi="Cambria"/>
-          <w:sz w:val="24"/>
-        </w:rPr>
-        <w:t>Økonomi:</w:t>
-      </w:r>
-    </w:p>
-    <w:p>
-      <w:pPr>
-        <w:pStyle w:val="Listeafsnit"/>
-        <w:numPr>
-          <w:ilvl w:val="0"/>
-          <w:numId w:val="2"/>
-        </w:numPr>
-        <w:rPr>
-          <w:rFonts w:ascii="Cambria" w:hAnsi="Cambria"/>
-        </w:rPr>
-      </w:pPr>
-      <w:r>
-        <w:rPr>
-          <w:rFonts w:ascii="Cambria" w:hAnsi="Cambria"/>
-        </w:rPr>
-        <w:t>Hvad koster en ultralydsscanning af en gravid for jeres afdeling?</w:t>
-      </w:r>
-    </w:p>
-    <w:p>
-      <w:pPr>
-        <w:pStyle w:val="Listeafsnit"/>
-        <w:numPr>
-          <w:ilvl w:val="0"/>
-          <w:numId w:val="2"/>
-        </w:numPr>
-        <w:rPr>
-          <w:rFonts w:ascii="Cambria" w:hAnsi="Cambria"/>
-        </w:rPr>
-      </w:pPr>
-      <w:r>
-        <w:rPr>
-          <w:rFonts w:ascii="Cambria" w:hAnsi="Cambria"/>
-        </w:rPr>
-        <w:t xml:space="preserve">Hvad koster det at uddanne en sonograf? </w:t>
-      </w:r>
-    </w:p>
-    <w:p>
-      <w:pPr>
-        <w:pStyle w:val="Listeafsnit"/>
-        <w:numPr>
-          <w:ilvl w:val="0"/>
-          <w:numId w:val="2"/>
-        </w:numPr>
-        <w:rPr>
-          <w:rFonts w:ascii="Cambria" w:hAnsi="Cambria"/>
-        </w:rPr>
-      </w:pPr>
-      <w:r>
-        <w:rPr>
-          <w:rFonts w:ascii="Cambria" w:hAnsi="Cambria"/>
-        </w:rPr>
-        <w:t xml:space="preserve">Hvor lang tid holder ultralydsudstyret, som I har nu? </w:t>
-      </w:r>
-    </w:p>
-    <w:p>
-      <w:pPr>
-        <w:pStyle w:val="Listeafsnit"/>
-        <w:numPr>
-          <w:ilvl w:val="0"/>
-          <w:numId w:val="2"/>
-        </w:numPr>
-        <w:rPr>
-          <w:rFonts w:ascii="Cambria" w:hAnsi="Cambria"/>
-        </w:rPr>
-      </w:pPr>
-      <w:r>
-        <w:rPr>
-          <w:rFonts w:ascii="Cambria" w:hAnsi="Cambria"/>
-        </w:rPr>
-        <w:t>Hvad koster det at købe nyt udstyr?</w:t>
-      </w:r>
-    </w:p>
-    <w:p>
-      <w:pPr>
-        <w:pStyle w:val="Listeafsnit"/>
-        <w:numPr>
-          <w:ilvl w:val="0"/>
-          <w:numId w:val="2"/>
-        </w:numPr>
-        <w:rPr>
-          <w:rFonts w:ascii="Cambria" w:hAnsi="Cambria"/>
-        </w:rPr>
-      </w:pPr>
-      <w:r>
-        <w:rPr>
-          <w:rFonts w:ascii="Cambria" w:hAnsi="Cambria"/>
-        </w:rPr>
-        <w:t>Hvad er årslønnen for en sonograf?</w:t>
-      </w:r>
-    </w:p>
-    <w:p>
-      <w:pPr>
-        <w:pStyle w:val="Overskrift2"/>
-        <w:rPr>
-          <w:rFonts w:ascii="Cambria" w:hAnsi="Cambria"/>
-          <w:sz w:val="24"/>
-        </w:rPr>
-      </w:pPr>
-      <w:r>
-        <w:rPr>
-          <w:rFonts w:ascii="Cambria" w:hAnsi="Cambria"/>
-          <w:sz w:val="24"/>
-        </w:rPr>
-        <w:t>Organisation:</w:t>
+        </w:rPr>
+        <w:t xml:space="preserve">nninger pr. dag pr. person? </w:t>
       </w:r>
     </w:p>
     <w:p>
@@ -157,43 +391,7 @@
         <w:rPr>
           <w:rFonts w:ascii="Cambria" w:hAnsi="Cambria"/>
         </w:rPr>
-        <w:t xml:space="preserve">Ændres strukturen ved at indføre ultralydsrobotarmen? </w:t>
-      </w:r>
-    </w:p>
-    <w:p>
-      <w:pPr>
-        <w:pStyle w:val="Listeafsnit"/>
-        <w:numPr>
-          <w:ilvl w:val="1"/>
-          <w:numId w:val="3"/>
-        </w:numPr>
-        <w:rPr>
-          <w:rFonts w:ascii="Cambria" w:hAnsi="Cambria"/>
-        </w:rPr>
-      </w:pPr>
-      <w:r>
-        <w:rPr>
-          <w:rFonts w:ascii="Cambria" w:hAnsi="Cambria"/>
-        </w:rPr>
-        <w:t xml:space="preserve">Antal scanninger pr. dag </w:t>
-      </w:r>
-    </w:p>
-    <w:p>
-      <w:pPr>
-        <w:pStyle w:val="Listeafsnit"/>
-        <w:numPr>
-          <w:ilvl w:val="1"/>
-          <w:numId w:val="3"/>
-        </w:numPr>
-        <w:rPr>
-          <w:rFonts w:ascii="Cambria" w:hAnsi="Cambria"/>
-        </w:rPr>
-      </w:pPr>
-      <w:r>
-        <w:rPr>
-          <w:rFonts w:ascii="Cambria" w:hAnsi="Cambria"/>
-        </w:rPr>
-        <w:t>Antal ansatte</w:t>
+        <w:t>Oplever I sygedage i forbindelse med arbejdsskader?</w:t>
       </w:r>
     </w:p>
     <w:p>
@@ -211,7 +409,7 @@
         <w:rPr>
           <w:rFonts w:ascii="Cambria" w:hAnsi="Cambria"/>
         </w:rPr>
-        <w:t>Hvad er proceduren for sonografs arbejdsdag?</w:t>
+        <w:t>Hvor mange sonografer er ansat?</w:t>
       </w:r>
     </w:p>
     <w:p>
@@ -229,151 +427,7 @@
         <w:rPr>
           <w:rFonts w:ascii="Cambria" w:hAnsi="Cambria"/>
         </w:rPr>
-        <w:t>Hvad er proceduren for en enkelt scanning?</w:t>
-      </w:r>
-    </w:p>
-    <w:p>
-      <w:pPr>
-        <w:pStyle w:val="Listeafsnit"/>
-        <w:numPr>
-          <w:ilvl w:val="0"/>
-          <w:numId w:val="3"/>
-        </w:numPr>
-        <w:rPr>
-          <w:rFonts w:ascii="Cambria" w:hAnsi="Cambria"/>
-        </w:rPr>
-      </w:pPr>
-      <w:r>
-        <w:rPr>
-          <w:rFonts w:ascii="Cambria" w:hAnsi="Cambria"/>
-        </w:rPr>
-        <w:t>Hvor mange scanninger kan I foretage på samme tid?</w:t>
-      </w:r>
-    </w:p>
-    <w:p>
-      <w:pPr>
-        <w:pStyle w:val="Listeafsnit"/>
-        <w:numPr>
-          <w:ilvl w:val="0"/>
-          <w:numId w:val="3"/>
-        </w:numPr>
-        <w:rPr>
-          <w:rFonts w:ascii="Cambria" w:hAnsi="Cambria"/>
-        </w:rPr>
-      </w:pPr>
-      <w:r>
-        <w:rPr>
-          <w:rFonts w:ascii="Cambria" w:hAnsi="Cambria"/>
-        </w:rPr>
-        <w:t>Hvor mange scanninger kan én ultralydsscanner foretage på en dag?</w:t>
-      </w:r>
-    </w:p>
-    <w:p>
-      <w:pPr>
-        <w:pStyle w:val="Listeafsnit"/>
-        <w:numPr>
-          <w:ilvl w:val="0"/>
-          <w:numId w:val="3"/>
-        </w:numPr>
-        <w:rPr>
-          <w:rFonts w:ascii="Cambria" w:hAnsi="Cambria"/>
-        </w:rPr>
-      </w:pPr>
-      <w:r>
-        <w:rPr>
-          <w:rFonts w:ascii="Cambria" w:hAnsi="Cambria"/>
-        </w:rPr>
-        <w:t xml:space="preserve">Hvor mange patienter har I gennemsnitligt på en dag? </w:t>
-      </w:r>
-    </w:p>
-    <w:p>
-      <w:pPr>
-        <w:pStyle w:val="Listeafsnit"/>
-        <w:numPr>
-          <w:ilvl w:val="0"/>
-          <w:numId w:val="3"/>
-        </w:numPr>
-        <w:rPr>
-          <w:rFonts w:ascii="Cambria" w:hAnsi="Cambria"/>
-        </w:rPr>
-      </w:pPr>
-      <w:r>
-        <w:rPr>
-          <w:rFonts w:ascii="Cambria" w:hAnsi="Cambria"/>
-        </w:rPr>
-        <w:t>Hvor lang tid tager en ultralydsscanning?</w:t>
-      </w:r>
-    </w:p>
-    <w:p>
-      <w:pPr>
-        <w:pStyle w:val="Listeafsnit"/>
-        <w:numPr>
-          <w:ilvl w:val="0"/>
-          <w:numId w:val="3"/>
-        </w:numPr>
-        <w:rPr>
-          <w:rFonts w:ascii="Cambria" w:hAnsi="Cambria"/>
-        </w:rPr>
-      </w:pPr>
-      <w:r>
-        <w:rPr>
-          <w:rFonts w:ascii="Cambria" w:hAnsi="Cambria"/>
-        </w:rPr>
-        <w:t>Hvor lang tid tager sonograf uddannelsen?</w:t>
-      </w:r>
-    </w:p>
-    <w:p>
-      <w:pPr>
-        <w:pStyle w:val="Listeafsnit"/>
-        <w:numPr>
-          <w:ilvl w:val="0"/>
-          <w:numId w:val="3"/>
-        </w:numPr>
-        <w:rPr>
-          <w:rFonts w:ascii="Cambria" w:hAnsi="Cambria"/>
-        </w:rPr>
-      </w:pPr>
-      <w:r>
-        <w:rPr>
-          <w:rFonts w:ascii="Cambria" w:hAnsi="Cambria"/>
-        </w:rPr>
-        <w:t>Hvilke type arbejdsskader oplever I i forbindelse med ultralydsscanninger?</w:t>
-      </w:r>
-    </w:p>
-    <w:p>
-      <w:pPr>
-        <w:pStyle w:val="Listeafsnit"/>
-        <w:numPr>
-          <w:ilvl w:val="0"/>
-          <w:numId w:val="3"/>
-        </w:numPr>
-        <w:rPr>
-          <w:rFonts w:ascii="Cambria" w:hAnsi="Cambria"/>
-        </w:rPr>
-      </w:pPr>
-      <w:r>
-        <w:rPr>
-          <w:rFonts w:ascii="Cambria" w:hAnsi="Cambria"/>
-        </w:rPr>
-        <w:t xml:space="preserve">Har I nogle arbejdstilsynsrestriktioner i forhold til antal af scanninger pr. dag pr. person? </w:t>
-      </w:r>
-    </w:p>
-    <w:p>
-      <w:pPr>
-        <w:pStyle w:val="Listeafsnit"/>
-        <w:numPr>
-          <w:ilvl w:val="0"/>
-          <w:numId w:val="3"/>
-        </w:numPr>
-        <w:rPr>
-          <w:rFonts w:ascii="Cambria" w:hAnsi="Cambria"/>
-        </w:rPr>
-      </w:pPr>
-      <w:r>
-        <w:rPr>
-          <w:rFonts w:ascii="Cambria" w:hAnsi="Cambria"/>
-        </w:rPr>
-        <w:t>Oplever I sygedage i forbindelse med arbejdsskader?</w:t>
+        <w:t>Hvor lang tid har man haft sonograferne (sygeplejersker og jordemødre) til at udføre denne funktion (udføre scanningerne).</w:t>
       </w:r>
     </w:p>
     <w:p>
@@ -606,7 +660,19 @@
         <w:rPr>
           <w:rFonts w:ascii="Cambria" w:hAnsi="Cambria"/>
         </w:rPr>
-        <w:t>Hvor tit har I serviceeftersyn på udstyret?</w:t>
+        <w:t xml:space="preserve">Hvor tit har I serviceeftersyn på </w:t>
+      </w:r>
+      <w:r>
+        <w:rPr>
+          <w:rFonts w:ascii="Cambria" w:hAnsi="Cambria"/>
+        </w:rPr>
+        <w:t>ultralyds</w:t>
+      </w:r>
+      <w:r>
+        <w:rPr>
+          <w:rFonts w:ascii="Cambria" w:hAnsi="Cambria"/>
+        </w:rPr>
+        <w:t>udstyret?</w:t>
       </w:r>
     </w:p>
     <w:p>

</xml_diff>

<commit_message>
Rettelser til interview spørgsmål
</commit_message>
<xml_diff>
--- a/Bilag - diverse/Interview.docx
+++ b/Bilag - diverse/Interview.docx
@@ -1,6 +1,6 @@
 
 <file path=word/document.xml><?xml version="1.0" encoding="utf-8"?>
-<w:document xmlns:wpc="http://schemas.microsoft.com/office/word/2010/wordprocessingCanvas" xmlns:cx="http://schemas.microsoft.com/office/drawing/2014/chartex" xmlns:cx1="http://schemas.microsoft.com/office/drawing/2015/9/8/chartex" xmlns:cx2="http://schemas.microsoft.com/office/drawing/2015/10/21/chartex" xmlns:mc="http://schemas.openxmlformats.org/markup-compatibility/2006" xmlns:o="urn:schemas-microsoft-com:office:office" xmlns:r="http://schemas.openxmlformats.org/officeDocument/2006/relationships" xmlns:m="http://schemas.openxmlformats.org/officeDocument/2006/math" xmlns:v="urn:schemas-microsoft-com:vml" xmlns:wp14="http://schemas.microsoft.com/office/word/2010/wordprocessingDrawing" xmlns:wp="http://schemas.openxmlformats.org/drawingml/2006/wordprocessingDrawing" xmlns:w10="urn:schemas-microsoft-com:office:word" xmlns:w="http://schemas.openxmlformats.org/wordprocessingml/2006/main" xmlns:w14="http://schemas.microsoft.com/office/word/2010/wordml" xmlns:w15="http://schemas.microsoft.com/office/word/2012/wordml" xmlns:w16se="http://schemas.microsoft.com/office/word/2015/wordml/symex" xmlns:wpg="http://schemas.microsoft.com/office/word/2010/wordprocessingGroup" xmlns:wpi="http://schemas.microsoft.com/office/word/2010/wordprocessingInk" xmlns:wne="http://schemas.microsoft.com/office/word/2006/wordml" xmlns:wps="http://schemas.microsoft.com/office/word/2010/wordprocessingShape" mc:Ignorable="w14 w15 w16se wp14">
+<w:document xmlns:wpc="http://schemas.microsoft.com/office/word/2010/wordprocessingCanvas" xmlns:mo="http://schemas.microsoft.com/office/mac/office/2008/main" xmlns:mc="http://schemas.openxmlformats.org/markup-compatibility/2006" xmlns:mv="urn:schemas-microsoft-com:mac:vml" xmlns:o="urn:schemas-microsoft-com:office:office" xmlns:r="http://schemas.openxmlformats.org/officeDocument/2006/relationships" xmlns:m="http://schemas.openxmlformats.org/officeDocument/2006/math" xmlns:v="urn:schemas-microsoft-com:vml" xmlns:wp14="http://schemas.microsoft.com/office/word/2010/wordprocessingDrawing" xmlns:wp="http://schemas.openxmlformats.org/drawingml/2006/wordprocessingDrawing" xmlns:w10="urn:schemas-microsoft-com:office:word" xmlns:w="http://schemas.openxmlformats.org/wordprocessingml/2006/main" xmlns:w14="http://schemas.microsoft.com/office/word/2010/wordml" xmlns:w15="http://schemas.microsoft.com/office/word/2012/wordml" xmlns:wpg="http://schemas.microsoft.com/office/word/2010/wordprocessingGroup" xmlns:wpi="http://schemas.microsoft.com/office/word/2010/wordprocessingInk" xmlns:wne="http://schemas.microsoft.com/office/word/2006/wordml" xmlns:wps="http://schemas.microsoft.com/office/word/2010/wordprocessingShape" mc:Ignorable="w14 w15 wp14">
   <w:body>
     <w:p>
       <w:pPr>
@@ -49,7 +49,7 @@
         <w:rPr>
           <w:rFonts w:ascii="Cambria" w:hAnsi="Cambria"/>
         </w:rPr>
-        <w:t>Hvad koster en ultralydsscanning af en gravid for jeres afdeling?</w:t>
+        <w:t xml:space="preserve">Hvad koster det at uddanne en sonograf? </w:t>
       </w:r>
     </w:p>
     <w:p>
@@ -67,7 +67,7 @@
         <w:rPr>
           <w:rFonts w:ascii="Cambria" w:hAnsi="Cambria"/>
         </w:rPr>
-        <w:t xml:space="preserve">Hvad koster det at uddanne en sonograf? </w:t>
+        <w:t xml:space="preserve">Hvor lang tid holder ultralydsudstyret, som I har nu? </w:t>
       </w:r>
     </w:p>
     <w:p>
@@ -85,7 +85,7 @@
         <w:rPr>
           <w:rFonts w:ascii="Cambria" w:hAnsi="Cambria"/>
         </w:rPr>
-        <w:t xml:space="preserve">Hvor lang tid holder ultralydsudstyret, som I har nu? </w:t>
+        <w:t>Hvad koster det at købe nyt udstyr?</w:t>
       </w:r>
     </w:p>
     <w:p>
@@ -103,24 +103,6 @@
         <w:rPr>
           <w:rFonts w:ascii="Cambria" w:hAnsi="Cambria"/>
         </w:rPr>
-        <w:t>Hvad koster det at købe nyt udstyr?</w:t>
-      </w:r>
-    </w:p>
-    <w:p>
-      <w:pPr>
-        <w:pStyle w:val="Listeafsnit"/>
-        <w:numPr>
-          <w:ilvl w:val="0"/>
-          <w:numId w:val="2"/>
-        </w:numPr>
-        <w:rPr>
-          <w:rFonts w:ascii="Cambria" w:hAnsi="Cambria"/>
-        </w:rPr>
-      </w:pPr>
-      <w:r>
-        <w:rPr>
-          <w:rFonts w:ascii="Cambria" w:hAnsi="Cambria"/>
-        </w:rPr>
         <w:t>Hvad er årslønnen for en sonograf?</w:t>
       </w:r>
     </w:p>
@@ -155,7 +137,181 @@
         <w:rPr>
           <w:rFonts w:ascii="Cambria" w:hAnsi="Cambria"/>
         </w:rPr>
-        <w:t xml:space="preserve">Ændres strukturen ved at indføre ultralydsrobotarmen? </w:t>
+        <w:t>Hvor mange sonografer er ansat?</w:t>
+      </w:r>
+    </w:p>
+    <w:p>
+      <w:pPr>
+        <w:pStyle w:val="Listeafsnit"/>
+        <w:numPr>
+          <w:ilvl w:val="0"/>
+          <w:numId w:val="3"/>
+        </w:numPr>
+        <w:rPr>
+          <w:rFonts w:ascii="Cambria" w:hAnsi="Cambria"/>
+        </w:rPr>
+      </w:pPr>
+      <w:r>
+        <w:rPr>
+          <w:rFonts w:ascii="Cambria" w:hAnsi="Cambria"/>
+        </w:rPr>
+        <w:t>Hvad er proceduren for sonograf</w:t>
+      </w:r>
+      <w:r>
+        <w:rPr>
+          <w:rFonts w:ascii="Cambria" w:hAnsi="Cambria"/>
+        </w:rPr>
+        <w:t>er</w:t>
+      </w:r>
+      <w:r>
+        <w:rPr>
+          <w:rFonts w:ascii="Cambria" w:hAnsi="Cambria"/>
+        </w:rPr>
+        <w:t>s arbejdsdag?</w:t>
+      </w:r>
+    </w:p>
+    <w:p>
+      <w:pPr>
+        <w:pStyle w:val="Listeafsnit"/>
+        <w:numPr>
+          <w:ilvl w:val="0"/>
+          <w:numId w:val="3"/>
+        </w:numPr>
+        <w:rPr>
+          <w:rFonts w:ascii="Cambria" w:hAnsi="Cambria"/>
+        </w:rPr>
+      </w:pPr>
+      <w:r>
+        <w:rPr>
+          <w:rFonts w:ascii="Cambria" w:hAnsi="Cambria"/>
+        </w:rPr>
+        <w:t>Hvad er proceduren for en enkelt scanning?</w:t>
+      </w:r>
+      <w:r>
+        <w:rPr>
+          <w:rFonts w:ascii="Cambria" w:hAnsi="Cambria"/>
+        </w:rPr>
+        <w:t xml:space="preserve"> </w:t>
+      </w:r>
+    </w:p>
+    <w:p>
+      <w:pPr>
+        <w:pStyle w:val="Listeafsnit"/>
+        <w:numPr>
+          <w:ilvl w:val="0"/>
+          <w:numId w:val="3"/>
+        </w:numPr>
+        <w:rPr>
+          <w:rFonts w:ascii="Cambria" w:hAnsi="Cambria"/>
+        </w:rPr>
+      </w:pPr>
+      <w:r>
+        <w:rPr>
+          <w:rFonts w:ascii="Cambria" w:hAnsi="Cambria"/>
+        </w:rPr>
+        <w:t>Hvor lang tid tager en ultralydsscanning?</w:t>
+      </w:r>
+    </w:p>
+    <w:p>
+      <w:pPr>
+        <w:pStyle w:val="Listeafsnit"/>
+        <w:numPr>
+          <w:ilvl w:val="0"/>
+          <w:numId w:val="3"/>
+        </w:numPr>
+        <w:rPr>
+          <w:rFonts w:ascii="Cambria" w:hAnsi="Cambria"/>
+        </w:rPr>
+      </w:pPr>
+      <w:r>
+        <w:rPr>
+          <w:rFonts w:ascii="Cambria" w:hAnsi="Cambria"/>
+        </w:rPr>
+        <w:t>Hvor mange scanninger kan I foretage på samme tid?</w:t>
+      </w:r>
+    </w:p>
+    <w:p>
+      <w:pPr>
+        <w:pStyle w:val="Listeafsnit"/>
+        <w:numPr>
+          <w:ilvl w:val="0"/>
+          <w:numId w:val="3"/>
+        </w:numPr>
+        <w:rPr>
+          <w:rFonts w:ascii="Cambria" w:hAnsi="Cambria"/>
+        </w:rPr>
+      </w:pPr>
+      <w:r>
+        <w:rPr>
+          <w:rFonts w:ascii="Cambria" w:hAnsi="Cambria"/>
+        </w:rPr>
+        <w:t>Hvor mange scanninger kan én ultralydsscanner foretage på en dag?</w:t>
+      </w:r>
+    </w:p>
+    <w:p>
+      <w:pPr>
+        <w:pStyle w:val="Listeafsnit"/>
+        <w:numPr>
+          <w:ilvl w:val="0"/>
+          <w:numId w:val="3"/>
+        </w:numPr>
+        <w:rPr>
+          <w:rFonts w:ascii="Cambria" w:hAnsi="Cambria"/>
+        </w:rPr>
+      </w:pPr>
+      <w:r>
+        <w:rPr>
+          <w:rFonts w:ascii="Cambria" w:hAnsi="Cambria"/>
+        </w:rPr>
+        <w:t xml:space="preserve">Hvor mange </w:t>
+      </w:r>
+      <w:r>
+        <w:rPr>
+          <w:rFonts w:ascii="Cambria" w:hAnsi="Cambria"/>
+        </w:rPr>
+        <w:t>scanninger foretages der på afdelingen på en dag?</w:t>
+      </w:r>
+      <w:r>
+        <w:rPr>
+          <w:rFonts w:ascii="Cambria" w:hAnsi="Cambria"/>
+        </w:rPr>
+        <w:t xml:space="preserve"> </w:t>
+      </w:r>
+    </w:p>
+    <w:p>
+      <w:pPr>
+        <w:pStyle w:val="Listeafsnit"/>
+        <w:numPr>
+          <w:ilvl w:val="0"/>
+          <w:numId w:val="3"/>
+        </w:numPr>
+        <w:rPr>
+          <w:rFonts w:ascii="Cambria" w:hAnsi="Cambria"/>
+        </w:rPr>
+      </w:pPr>
+      <w:r>
+        <w:rPr>
+          <w:rFonts w:ascii="Cambria" w:hAnsi="Cambria"/>
+        </w:rPr>
+        <w:t>Hvor lang tid har man haft sonograferne (sygeplejersker og jordemødre) til at udføre denne funktion (udføre scanningerne).</w:t>
+      </w:r>
+    </w:p>
+    <w:p>
+      <w:pPr>
+        <w:pStyle w:val="Listeafsnit"/>
+        <w:numPr>
+          <w:ilvl w:val="0"/>
+          <w:numId w:val="3"/>
+        </w:numPr>
+        <w:rPr>
+          <w:rFonts w:ascii="Cambria" w:hAnsi="Cambria"/>
+        </w:rPr>
+      </w:pPr>
+      <w:r>
+        <w:rPr>
+          <w:rFonts w:ascii="Cambria" w:hAnsi="Cambria"/>
+        </w:rPr>
+        <w:t xml:space="preserve">Der findes fire niveauer i DRG-takster. Hvad er kriterierne for, at en ultralydsscanning bliver placeret i det pågældende niveau? </w:t>
       </w:r>
     </w:p>
     <w:p>
@@ -173,300 +329,12 @@
         <w:rPr>
           <w:rFonts w:ascii="Cambria" w:hAnsi="Cambria"/>
         </w:rPr>
-        <w:t xml:space="preserve">Antal scanninger pr. dag </w:t>
-      </w:r>
-    </w:p>
-    <w:p>
-      <w:pPr>
-        <w:pStyle w:val="Listeafsnit"/>
-        <w:numPr>
-          <w:ilvl w:val="1"/>
-          <w:numId w:val="3"/>
-        </w:numPr>
-        <w:rPr>
-          <w:rFonts w:ascii="Cambria" w:hAnsi="Cambria"/>
-        </w:rPr>
-      </w:pPr>
-      <w:r>
-        <w:rPr>
-          <w:rFonts w:ascii="Cambria" w:hAnsi="Cambria"/>
-        </w:rPr>
-        <w:t>Antal ansatte</w:t>
-      </w:r>
-    </w:p>
-    <w:p>
-      <w:pPr>
-        <w:pStyle w:val="Listeafsnit"/>
-        <w:numPr>
-          <w:ilvl w:val="0"/>
-          <w:numId w:val="3"/>
-        </w:numPr>
-        <w:rPr>
-          <w:rFonts w:ascii="Cambria" w:hAnsi="Cambria"/>
-        </w:rPr>
-      </w:pPr>
-      <w:r>
-        <w:rPr>
-          <w:rFonts w:ascii="Cambria" w:hAnsi="Cambria"/>
-        </w:rPr>
-        <w:t>Hvad er proceduren for sonograf</w:t>
-      </w:r>
-      <w:r>
-        <w:rPr>
-          <w:rFonts w:ascii="Cambria" w:hAnsi="Cambria"/>
-        </w:rPr>
-        <w:t>er</w:t>
-      </w:r>
-      <w:r>
-        <w:rPr>
-          <w:rFonts w:ascii="Cambria" w:hAnsi="Cambria"/>
-        </w:rPr>
-        <w:t>s arbejdsdag?</w:t>
-      </w:r>
-    </w:p>
-    <w:p>
-      <w:pPr>
-        <w:pStyle w:val="Listeafsnit"/>
-        <w:numPr>
-          <w:ilvl w:val="0"/>
-          <w:numId w:val="3"/>
-        </w:numPr>
-        <w:rPr>
-          <w:rFonts w:ascii="Cambria" w:hAnsi="Cambria"/>
-        </w:rPr>
-      </w:pPr>
-      <w:r>
-        <w:rPr>
-          <w:rFonts w:ascii="Cambria" w:hAnsi="Cambria"/>
-        </w:rPr>
-        <w:t>Hvad er proceduren for en enkelt scanning?</w:t>
-      </w:r>
-    </w:p>
-    <w:p>
-      <w:pPr>
-        <w:pStyle w:val="Listeafsnit"/>
-        <w:numPr>
-          <w:ilvl w:val="0"/>
-          <w:numId w:val="3"/>
-        </w:numPr>
-        <w:rPr>
-          <w:rFonts w:ascii="Cambria" w:hAnsi="Cambria"/>
-        </w:rPr>
-      </w:pPr>
-      <w:r>
-        <w:rPr>
-          <w:rFonts w:ascii="Cambria" w:hAnsi="Cambria"/>
-        </w:rPr>
-        <w:t>Hvor mange scanninger kan I foretage på samme tid?</w:t>
-      </w:r>
-    </w:p>
-    <w:p>
-      <w:pPr>
-        <w:pStyle w:val="Listeafsnit"/>
-        <w:numPr>
-          <w:ilvl w:val="0"/>
-          <w:numId w:val="3"/>
-        </w:numPr>
-        <w:rPr>
-          <w:rFonts w:ascii="Cambria" w:hAnsi="Cambria"/>
-        </w:rPr>
-      </w:pPr>
-      <w:r>
-        <w:rPr>
-          <w:rFonts w:ascii="Cambria" w:hAnsi="Cambria"/>
-        </w:rPr>
-        <w:t>Hvor mange scanninger kan én ultralydsscanner foretage på en dag?</w:t>
-      </w:r>
-    </w:p>
-    <w:p>
-      <w:pPr>
-        <w:pStyle w:val="Listeafsnit"/>
-        <w:numPr>
-          <w:ilvl w:val="0"/>
-          <w:numId w:val="3"/>
-        </w:numPr>
-        <w:rPr>
-          <w:rFonts w:ascii="Cambria" w:hAnsi="Cambria"/>
-        </w:rPr>
-      </w:pPr>
-      <w:r>
-        <w:rPr>
-          <w:rFonts w:ascii="Cambria" w:hAnsi="Cambria"/>
-        </w:rPr>
-        <w:t xml:space="preserve">Hvor mange patienter har I gennemsnitligt på en dag? </w:t>
-      </w:r>
-    </w:p>
-    <w:p>
-      <w:pPr>
-        <w:pStyle w:val="Listeafsnit"/>
-        <w:numPr>
-          <w:ilvl w:val="0"/>
-          <w:numId w:val="3"/>
-        </w:numPr>
-        <w:rPr>
-          <w:rFonts w:ascii="Cambria" w:hAnsi="Cambria"/>
-        </w:rPr>
-      </w:pPr>
-      <w:r>
-        <w:rPr>
-          <w:rFonts w:ascii="Cambria" w:hAnsi="Cambria"/>
-        </w:rPr>
-        <w:t>Hvor lang tid tager en ultralydsscanning?</w:t>
-      </w:r>
-    </w:p>
-    <w:p>
-      <w:pPr>
-        <w:pStyle w:val="Listeafsnit"/>
-        <w:numPr>
-          <w:ilvl w:val="0"/>
-          <w:numId w:val="3"/>
-        </w:numPr>
-        <w:rPr>
-          <w:rFonts w:ascii="Cambria" w:hAnsi="Cambria"/>
-        </w:rPr>
-      </w:pPr>
-      <w:r>
-        <w:rPr>
-          <w:rFonts w:ascii="Cambria" w:hAnsi="Cambria"/>
-        </w:rPr>
-        <w:t>Hvor lang tid tager sonograf uddannelsen?</w:t>
-      </w:r>
-    </w:p>
-    <w:p>
-      <w:pPr>
-        <w:pStyle w:val="Listeafsnit"/>
-        <w:numPr>
-          <w:ilvl w:val="0"/>
-          <w:numId w:val="3"/>
-        </w:numPr>
-        <w:rPr>
-          <w:rFonts w:ascii="Cambria" w:hAnsi="Cambria"/>
-        </w:rPr>
-      </w:pPr>
-      <w:r>
-        <w:rPr>
-          <w:rFonts w:ascii="Cambria" w:hAnsi="Cambria"/>
-        </w:rPr>
-        <w:t>Hvilke type arbejdsskader oplever I i forbindelse med ultralydsscanninger?</w:t>
-      </w:r>
-    </w:p>
-    <w:p>
-      <w:pPr>
-        <w:pStyle w:val="Listeafsnit"/>
-        <w:numPr>
-          <w:ilvl w:val="0"/>
-          <w:numId w:val="3"/>
-        </w:numPr>
-        <w:rPr>
-          <w:rFonts w:ascii="Cambria" w:hAnsi="Cambria"/>
-        </w:rPr>
-      </w:pPr>
-      <w:r>
-        <w:rPr>
-          <w:rFonts w:ascii="Cambria" w:hAnsi="Cambria"/>
-        </w:rPr>
-        <w:t>Har I nogle arbejdstilsynsrestriktioner i forhold til antal af sca</w:t>
-      </w:r>
-      <w:bookmarkStart w:id="0" w:name="_GoBack"/>
-      <w:bookmarkEnd w:id="0"/>
-      <w:r>
-        <w:rPr>
-          <w:rFonts w:ascii="Cambria" w:hAnsi="Cambria"/>
-        </w:rPr>
-        <w:t xml:space="preserve">nninger pr. dag pr. person? </w:t>
-      </w:r>
-    </w:p>
-    <w:p>
-      <w:pPr>
-        <w:pStyle w:val="Listeafsnit"/>
-        <w:numPr>
-          <w:ilvl w:val="0"/>
-          <w:numId w:val="3"/>
-        </w:numPr>
-        <w:rPr>
-          <w:rFonts w:ascii="Cambria" w:hAnsi="Cambria"/>
-        </w:rPr>
-      </w:pPr>
-      <w:r>
-        <w:rPr>
-          <w:rFonts w:ascii="Cambria" w:hAnsi="Cambria"/>
-        </w:rPr>
-        <w:t>Oplever I sygedage i forbindelse med arbejdsskader?</w:t>
-      </w:r>
-    </w:p>
-    <w:p>
-      <w:pPr>
-        <w:pStyle w:val="Listeafsnit"/>
-        <w:numPr>
-          <w:ilvl w:val="0"/>
-          <w:numId w:val="3"/>
-        </w:numPr>
-        <w:rPr>
-          <w:rFonts w:ascii="Cambria" w:hAnsi="Cambria"/>
-        </w:rPr>
-      </w:pPr>
-      <w:r>
-        <w:rPr>
-          <w:rFonts w:ascii="Cambria" w:hAnsi="Cambria"/>
-        </w:rPr>
-        <w:t>Hvor mange sonografer er ansat?</w:t>
-      </w:r>
-    </w:p>
-    <w:p>
-      <w:pPr>
-        <w:pStyle w:val="Listeafsnit"/>
-        <w:numPr>
-          <w:ilvl w:val="0"/>
-          <w:numId w:val="3"/>
-        </w:numPr>
-        <w:rPr>
-          <w:rFonts w:ascii="Cambria" w:hAnsi="Cambria"/>
-        </w:rPr>
-      </w:pPr>
-      <w:r>
-        <w:rPr>
-          <w:rFonts w:ascii="Cambria" w:hAnsi="Cambria"/>
-        </w:rPr>
-        <w:t>Hvor lang tid har man haft sonograferne (sygeplejersker og jordemødre) til at udføre denne funktion (udføre scanningerne).</w:t>
-      </w:r>
-    </w:p>
-    <w:p>
-      <w:pPr>
-        <w:pStyle w:val="Listeafsnit"/>
-        <w:numPr>
-          <w:ilvl w:val="0"/>
-          <w:numId w:val="3"/>
-        </w:numPr>
-        <w:rPr>
-          <w:rFonts w:ascii="Cambria" w:hAnsi="Cambria"/>
-        </w:rPr>
-      </w:pPr>
-      <w:r>
-        <w:rPr>
-          <w:rFonts w:ascii="Cambria" w:hAnsi="Cambria"/>
-        </w:rPr>
-        <w:t>Hvad er forskellen på de forskellige DRG-takster? (kompliceret, meget kompliceret osv</w:t>
-      </w:r>
-      <w:r>
-        <w:rPr>
-          <w:rFonts w:ascii="Cambria" w:hAnsi="Cambria"/>
-        </w:rPr>
-        <w:t>.</w:t>
-      </w:r>
-      <w:r>
-        <w:rPr>
-          <w:rFonts w:ascii="Cambria" w:hAnsi="Cambria"/>
-        </w:rPr>
-        <w:t>)</w:t>
-      </w:r>
-    </w:p>
-    <w:p>
-      <w:pPr>
-        <w:pStyle w:val="Listeafsnit"/>
-        <w:numPr>
-          <w:ilvl w:val="1"/>
-          <w:numId w:val="3"/>
-        </w:numPr>
+        <w:t xml:space="preserve">Hvordan er jeres fordeling af ultralydsscanninger på de fire niveauer? </w:t>
+      </w:r>
+    </w:p>
+    <w:p>
+      <w:pPr>
+        <w:ind w:firstLine="720"/>
         <w:rPr>
           <w:rFonts w:ascii="Cambria" w:hAnsi="Cambria"/>
         </w:rPr>
@@ -478,18 +346,10 @@
           <w:lang w:eastAsia="da-DK"/>
         </w:rPr>
         <w:drawing>
-          <wp:anchor distT="0" distB="0" distL="114300" distR="114300" simplePos="0" relativeHeight="251658240" behindDoc="1" locked="0" layoutInCell="1" allowOverlap="1" wp14:anchorId="45065251" wp14:editId="0B310AA7">
-            <wp:simplePos x="0" y="0"/>
-            <wp:positionH relativeFrom="column">
-              <wp:posOffset>-665223</wp:posOffset>
-            </wp:positionH>
-            <wp:positionV relativeFrom="paragraph">
-              <wp:posOffset>210293</wp:posOffset>
-            </wp:positionV>
-            <wp:extent cx="7434264" cy="495747"/>
-            <wp:effectExtent l="0" t="0" r="0" b="12700"/>
-            <wp:wrapNone/>
-            <wp:docPr id="1" name="Billede 1"/>
+          <wp:inline distT="0" distB="0" distL="0" distR="0" wp14:anchorId="29296D26" wp14:editId="6E8688F5">
+            <wp:extent cx="5473700" cy="495300"/>
+            <wp:effectExtent l="0" t="0" r="12700" b="12700"/>
+            <wp:docPr id="2" name="Billede 2" descr="../Ultralyds%20robotarm/Projekt/Figurer/scanning.jpg"/>
             <wp:cNvGraphicFramePr>
               <a:graphicFrameLocks xmlns:a="http://schemas.openxmlformats.org/drawingml/2006/main" noChangeAspect="1"/>
             </wp:cNvGraphicFramePr>
@@ -497,84 +357,42 @@
               <a:graphicData uri="http://schemas.openxmlformats.org/drawingml/2006/picture">
                 <pic:pic xmlns:pic="http://schemas.openxmlformats.org/drawingml/2006/picture">
                   <pic:nvPicPr>
-                    <pic:cNvPr id="1" name=""/>
-                    <pic:cNvPicPr/>
+                    <pic:cNvPr id="0" name="Picture 1" descr="../Ultralyds%20robotarm/Projekt/Figurer/scanning.jpg"/>
+                    <pic:cNvPicPr>
+                      <a:picLocks noChangeAspect="1" noChangeArrowheads="1"/>
+                    </pic:cNvPicPr>
                   </pic:nvPicPr>
                   <pic:blipFill>
-                    <a:blip r:embed="rId7" cstate="print">
+                    <a:blip r:embed="rId7">
                       <a:extLst>
                         <a:ext uri="{28A0092B-C50C-407E-A947-70E740481C1C}">
                           <a14:useLocalDpi xmlns:a14="http://schemas.microsoft.com/office/drawing/2010/main" val="0"/>
                         </a:ext>
                       </a:extLst>
                     </a:blip>
+                    <a:srcRect/>
                     <a:stretch>
                       <a:fillRect/>
                     </a:stretch>
                   </pic:blipFill>
-                  <pic:spPr>
+                  <pic:spPr bwMode="auto">
                     <a:xfrm>
                       <a:off x="0" y="0"/>
-                      <a:ext cx="7434264" cy="495747"/>
+                      <a:ext cx="5473700" cy="495300"/>
                     </a:xfrm>
                     <a:prstGeom prst="rect">
                       <a:avLst/>
                     </a:prstGeom>
+                    <a:noFill/>
+                    <a:ln>
+                      <a:noFill/>
+                    </a:ln>
                   </pic:spPr>
                 </pic:pic>
               </a:graphicData>
             </a:graphic>
-            <wp14:sizeRelH relativeFrom="page">
-              <wp14:pctWidth>0</wp14:pctWidth>
-            </wp14:sizeRelH>
-            <wp14:sizeRelV relativeFrom="page">
-              <wp14:pctHeight>0</wp14:pctHeight>
-            </wp14:sizeRelV>
-          </wp:anchor>
+          </wp:inline>
         </w:drawing>
-      </w:r>
-      <w:r>
-        <w:rPr>
-          <w:rFonts w:ascii="Cambria" w:hAnsi="Cambria"/>
-        </w:rPr>
-        <w:t>Fordelingen</w:t>
-      </w:r>
-    </w:p>
-    <w:p>
-      <w:pPr>
-        <w:rPr>
-          <w:rFonts w:ascii="Cambria" w:hAnsi="Cambria"/>
-        </w:rPr>
-      </w:pPr>
-    </w:p>
-    <w:p>
-      <w:pPr>
-        <w:rPr>
-          <w:rFonts w:ascii="Cambria" w:hAnsi="Cambria"/>
-        </w:rPr>
-      </w:pPr>
-    </w:p>
-    <w:p>
-      <w:pPr>
-        <w:pStyle w:val="Overskrift2"/>
-        <w:rPr>
-          <w:rFonts w:ascii="Cambria" w:hAnsi="Cambria"/>
-          <w:sz w:val="24"/>
-        </w:rPr>
-      </w:pPr>
-      <w:r>
-        <w:rPr>
-          <w:rFonts w:ascii="Cambria" w:hAnsi="Cambria"/>
-          <w:sz w:val="24"/>
-        </w:rPr>
-        <w:t>Patient og etik</w:t>
-      </w:r>
-      <w:r>
-        <w:rPr>
-          <w:rFonts w:ascii="Cambria" w:hAnsi="Cambria"/>
-          <w:sz w:val="24"/>
-        </w:rPr>
-        <w:t>:</w:t>
       </w:r>
     </w:p>
     <w:p>
@@ -592,7 +410,7 @@
         <w:rPr>
           <w:rFonts w:ascii="Cambria" w:hAnsi="Cambria"/>
         </w:rPr>
-        <w:t>Hvordan vurderer du patientoplevelsen ved en ultralydsrobotarm?</w:t>
+        <w:t>Hvor lang tid tager sonograf uddannelsen?</w:t>
       </w:r>
     </w:p>
     <w:p>
@@ -610,7 +428,25 @@
         <w:rPr>
           <w:rFonts w:ascii="Cambria" w:hAnsi="Cambria"/>
         </w:rPr>
-        <w:t xml:space="preserve">Hvilke udfordringer ville der kunne komme ved indførelsen af denne teknologi? </w:t>
+        <w:t>Hvordan er proceduren for oplæring af en sonograf?</w:t>
+      </w:r>
+    </w:p>
+    <w:p>
+      <w:pPr>
+        <w:pStyle w:val="Listeafsnit"/>
+        <w:numPr>
+          <w:ilvl w:val="1"/>
+          <w:numId w:val="3"/>
+        </w:numPr>
+        <w:rPr>
+          <w:rFonts w:ascii="Cambria" w:hAnsi="Cambria"/>
+        </w:rPr>
+      </w:pPr>
+      <w:r>
+        <w:rPr>
+          <w:rFonts w:ascii="Cambria" w:hAnsi="Cambria"/>
+        </w:rPr>
+        <w:t>Hvor lang tid går der før ultralydsscanningen må udføres uden opsyn?</w:t>
       </w:r>
     </w:p>
     <w:p>
@@ -624,6 +460,139 @@
           <w:rFonts w:ascii="Cambria" w:hAnsi="Cambria"/>
         </w:rPr>
       </w:pPr>
+      <w:r>
+        <w:rPr>
+          <w:rFonts w:ascii="Cambria" w:hAnsi="Cambria"/>
+        </w:rPr>
+        <w:t>Hvilke type arbejdsgener</w:t>
+      </w:r>
+      <w:r>
+        <w:rPr>
+          <w:rFonts w:ascii="Cambria" w:hAnsi="Cambria"/>
+        </w:rPr>
+        <w:t xml:space="preserve"> oplever I i forbindelse med ultralydsscanninger?</w:t>
+      </w:r>
+      <w:r>
+        <w:rPr>
+          <w:rFonts w:ascii="Cambria" w:hAnsi="Cambria"/>
+        </w:rPr>
+        <w:t xml:space="preserve"> </w:t>
+      </w:r>
+    </w:p>
+    <w:p>
+      <w:pPr>
+        <w:pStyle w:val="Listeafsnit"/>
+        <w:numPr>
+          <w:ilvl w:val="0"/>
+          <w:numId w:val="3"/>
+        </w:numPr>
+        <w:rPr>
+          <w:rFonts w:ascii="Cambria" w:hAnsi="Cambria"/>
+        </w:rPr>
+      </w:pPr>
+      <w:r>
+        <w:rPr>
+          <w:rFonts w:ascii="Cambria" w:hAnsi="Cambria"/>
+        </w:rPr>
+        <w:t>Oplever I sygedage</w:t>
+      </w:r>
+      <w:r>
+        <w:rPr>
+          <w:rFonts w:ascii="Cambria" w:hAnsi="Cambria"/>
+        </w:rPr>
+        <w:t xml:space="preserve"> i forbindelse med arbejdsgener</w:t>
+      </w:r>
+      <w:r>
+        <w:rPr>
+          <w:rFonts w:ascii="Cambria" w:hAnsi="Cambria"/>
+        </w:rPr>
+        <w:t>?</w:t>
+      </w:r>
+    </w:p>
+    <w:p>
+      <w:pPr>
+        <w:pStyle w:val="Listeafsnit"/>
+        <w:numPr>
+          <w:ilvl w:val="0"/>
+          <w:numId w:val="3"/>
+        </w:numPr>
+        <w:rPr>
+          <w:rFonts w:ascii="Cambria" w:hAnsi="Cambria"/>
+        </w:rPr>
+      </w:pPr>
+      <w:r>
+        <w:rPr>
+          <w:rFonts w:ascii="Cambria" w:hAnsi="Cambria"/>
+        </w:rPr>
+        <w:t xml:space="preserve">Har I nogle arbejdstilsynsrestriktioner i forhold til antal </w:t>
+      </w:r>
+      <w:r>
+        <w:rPr>
+          <w:rFonts w:ascii="Cambria" w:hAnsi="Cambria"/>
+        </w:rPr>
+        <w:t>timer</w:t>
+      </w:r>
+      <w:r>
+        <w:rPr>
+          <w:rFonts w:ascii="Cambria" w:hAnsi="Cambria"/>
+        </w:rPr>
+        <w:t xml:space="preserve"> pr. dag pr. person? </w:t>
+      </w:r>
+    </w:p>
+    <w:p>
+      <w:pPr>
+        <w:pStyle w:val="Overskrift2"/>
+        <w:rPr>
+          <w:rFonts w:ascii="Cambria" w:hAnsi="Cambria"/>
+          <w:sz w:val="24"/>
+        </w:rPr>
+      </w:pPr>
+      <w:r>
+        <w:rPr>
+          <w:rFonts w:ascii="Cambria" w:hAnsi="Cambria"/>
+          <w:sz w:val="24"/>
+        </w:rPr>
+        <w:t>Patient og etik</w:t>
+      </w:r>
+      <w:r>
+        <w:rPr>
+          <w:rFonts w:ascii="Cambria" w:hAnsi="Cambria"/>
+          <w:sz w:val="24"/>
+        </w:rPr>
+        <w:t>:</w:t>
+      </w:r>
+    </w:p>
+    <w:p>
+      <w:pPr>
+        <w:pStyle w:val="Listeafsnit"/>
+        <w:numPr>
+          <w:ilvl w:val="0"/>
+          <w:numId w:val="3"/>
+        </w:numPr>
+        <w:rPr>
+          <w:rFonts w:ascii="Cambria" w:hAnsi="Cambria"/>
+        </w:rPr>
+      </w:pPr>
+      <w:r>
+        <w:rPr>
+          <w:rFonts w:ascii="Cambria" w:hAnsi="Cambria"/>
+        </w:rPr>
+        <w:t>Hvordan vurderer du patientoplevelsen ved en ultralydsrobotarm?</w:t>
+      </w:r>
+    </w:p>
+    <w:p>
+      <w:pPr>
+        <w:pStyle w:val="Listeafsnit"/>
+        <w:numPr>
+          <w:ilvl w:val="0"/>
+          <w:numId w:val="3"/>
+        </w:numPr>
+        <w:rPr>
+          <w:rFonts w:ascii="Cambria" w:hAnsi="Cambria"/>
+        </w:rPr>
+      </w:pPr>
+      <w:bookmarkStart w:id="0" w:name="_GoBack"/>
+      <w:bookmarkEnd w:id="0"/>
       <w:r>
         <w:rPr>
           <w:rFonts w:ascii="Cambria" w:hAnsi="Cambria"/>
@@ -700,7 +669,7 @@
 </file>
 
 <file path=word/endnotes.xml><?xml version="1.0" encoding="utf-8"?>
-<w:endnotes xmlns:wpc="http://schemas.microsoft.com/office/word/2010/wordprocessingCanvas" xmlns:cx="http://schemas.microsoft.com/office/drawing/2014/chartex" xmlns:cx1="http://schemas.microsoft.com/office/drawing/2015/9/8/chartex" xmlns:cx2="http://schemas.microsoft.com/office/drawing/2015/10/21/chartex" xmlns:mc="http://schemas.openxmlformats.org/markup-compatibility/2006" xmlns:o="urn:schemas-microsoft-com:office:office" xmlns:r="http://schemas.openxmlformats.org/officeDocument/2006/relationships" xmlns:m="http://schemas.openxmlformats.org/officeDocument/2006/math" xmlns:v="urn:schemas-microsoft-com:vml" xmlns:wp14="http://schemas.microsoft.com/office/word/2010/wordprocessingDrawing" xmlns:wp="http://schemas.openxmlformats.org/drawingml/2006/wordprocessingDrawing" xmlns:w10="urn:schemas-microsoft-com:office:word" xmlns:w="http://schemas.openxmlformats.org/wordprocessingml/2006/main" xmlns:w14="http://schemas.microsoft.com/office/word/2010/wordml" xmlns:w15="http://schemas.microsoft.com/office/word/2012/wordml" xmlns:w16se="http://schemas.microsoft.com/office/word/2015/wordml/symex" xmlns:wpg="http://schemas.microsoft.com/office/word/2010/wordprocessingGroup" xmlns:wpi="http://schemas.microsoft.com/office/word/2010/wordprocessingInk" xmlns:wne="http://schemas.microsoft.com/office/word/2006/wordml" xmlns:wps="http://schemas.microsoft.com/office/word/2010/wordprocessingShape" mc:Ignorable="w14 w15 w16se wp14">
+<w:endnotes xmlns:wpc="http://schemas.microsoft.com/office/word/2010/wordprocessingCanvas" xmlns:mo="http://schemas.microsoft.com/office/mac/office/2008/main" xmlns:mc="http://schemas.openxmlformats.org/markup-compatibility/2006" xmlns:mv="urn:schemas-microsoft-com:mac:vml" xmlns:o="urn:schemas-microsoft-com:office:office" xmlns:r="http://schemas.openxmlformats.org/officeDocument/2006/relationships" xmlns:m="http://schemas.openxmlformats.org/officeDocument/2006/math" xmlns:v="urn:schemas-microsoft-com:vml" xmlns:wp14="http://schemas.microsoft.com/office/word/2010/wordprocessingDrawing" xmlns:wp="http://schemas.openxmlformats.org/drawingml/2006/wordprocessingDrawing" xmlns:w10="urn:schemas-microsoft-com:office:word" xmlns:w="http://schemas.openxmlformats.org/wordprocessingml/2006/main" xmlns:w14="http://schemas.microsoft.com/office/word/2010/wordml" xmlns:w15="http://schemas.microsoft.com/office/word/2012/wordml" xmlns:wpg="http://schemas.microsoft.com/office/word/2010/wordprocessingGroup" xmlns:wpi="http://schemas.microsoft.com/office/word/2010/wordprocessingInk" xmlns:wne="http://schemas.microsoft.com/office/word/2006/wordml" xmlns:wps="http://schemas.microsoft.com/office/word/2010/wordprocessingShape" mc:Ignorable="w14 w15 wp14">
   <w:endnote w:type="separator" w:id="-1">
     <w:p>
       <w:pPr>
@@ -725,7 +694,7 @@
 </file>
 
 <file path=word/footnotes.xml><?xml version="1.0" encoding="utf-8"?>
-<w:footnotes xmlns:wpc="http://schemas.microsoft.com/office/word/2010/wordprocessingCanvas" xmlns:cx="http://schemas.microsoft.com/office/drawing/2014/chartex" xmlns:cx1="http://schemas.microsoft.com/office/drawing/2015/9/8/chartex" xmlns:cx2="http://schemas.microsoft.com/office/drawing/2015/10/21/chartex" xmlns:mc="http://schemas.openxmlformats.org/markup-compatibility/2006" xmlns:o="urn:schemas-microsoft-com:office:office" xmlns:r="http://schemas.openxmlformats.org/officeDocument/2006/relationships" xmlns:m="http://schemas.openxmlformats.org/officeDocument/2006/math" xmlns:v="urn:schemas-microsoft-com:vml" xmlns:wp14="http://schemas.microsoft.com/office/word/2010/wordprocessingDrawing" xmlns:wp="http://schemas.openxmlformats.org/drawingml/2006/wordprocessingDrawing" xmlns:w10="urn:schemas-microsoft-com:office:word" xmlns:w="http://schemas.openxmlformats.org/wordprocessingml/2006/main" xmlns:w14="http://schemas.microsoft.com/office/word/2010/wordml" xmlns:w15="http://schemas.microsoft.com/office/word/2012/wordml" xmlns:w16se="http://schemas.microsoft.com/office/word/2015/wordml/symex" xmlns:wpg="http://schemas.microsoft.com/office/word/2010/wordprocessingGroup" xmlns:wpi="http://schemas.microsoft.com/office/word/2010/wordprocessingInk" xmlns:wne="http://schemas.microsoft.com/office/word/2006/wordml" xmlns:wps="http://schemas.microsoft.com/office/word/2010/wordprocessingShape" mc:Ignorable="w14 w15 w16se wp14">
+<w:footnotes xmlns:wpc="http://schemas.microsoft.com/office/word/2010/wordprocessingCanvas" xmlns:mo="http://schemas.microsoft.com/office/mac/office/2008/main" xmlns:mc="http://schemas.openxmlformats.org/markup-compatibility/2006" xmlns:mv="urn:schemas-microsoft-com:mac:vml" xmlns:o="urn:schemas-microsoft-com:office:office" xmlns:r="http://schemas.openxmlformats.org/officeDocument/2006/relationships" xmlns:m="http://schemas.openxmlformats.org/officeDocument/2006/math" xmlns:v="urn:schemas-microsoft-com:vml" xmlns:wp14="http://schemas.microsoft.com/office/word/2010/wordprocessingDrawing" xmlns:wp="http://schemas.openxmlformats.org/drawingml/2006/wordprocessingDrawing" xmlns:w10="urn:schemas-microsoft-com:office:word" xmlns:w="http://schemas.openxmlformats.org/wordprocessingml/2006/main" xmlns:w14="http://schemas.microsoft.com/office/word/2010/wordml" xmlns:w15="http://schemas.microsoft.com/office/word/2012/wordml" xmlns:wpg="http://schemas.microsoft.com/office/word/2010/wordprocessingGroup" xmlns:wpi="http://schemas.microsoft.com/office/word/2010/wordprocessingInk" xmlns:wne="http://schemas.microsoft.com/office/word/2006/wordml" xmlns:wps="http://schemas.microsoft.com/office/word/2010/wordprocessingShape" mc:Ignorable="w14 w15 wp14">
   <w:footnote w:type="separator" w:id="-1">
     <w:p>
       <w:pPr>
@@ -750,8 +719,8 @@
 </file>
 
 <file path=word/numbering.xml><?xml version="1.0" encoding="utf-8"?>
-<w:numbering xmlns:wpc="http://schemas.microsoft.com/office/word/2010/wordprocessingCanvas" xmlns:cx="http://schemas.microsoft.com/office/drawing/2014/chartex" xmlns:cx1="http://schemas.microsoft.com/office/drawing/2015/9/8/chartex" xmlns:cx2="http://schemas.microsoft.com/office/drawing/2015/10/21/chartex" xmlns:mc="http://schemas.openxmlformats.org/markup-compatibility/2006" xmlns:o="urn:schemas-microsoft-com:office:office" xmlns:r="http://schemas.openxmlformats.org/officeDocument/2006/relationships" xmlns:m="http://schemas.openxmlformats.org/officeDocument/2006/math" xmlns:v="urn:schemas-microsoft-com:vml" xmlns:wp14="http://schemas.microsoft.com/office/word/2010/wordprocessingDrawing" xmlns:wp="http://schemas.openxmlformats.org/drawingml/2006/wordprocessingDrawing" xmlns:w10="urn:schemas-microsoft-com:office:word" xmlns:w="http://schemas.openxmlformats.org/wordprocessingml/2006/main" xmlns:w14="http://schemas.microsoft.com/office/word/2010/wordml" xmlns:w15="http://schemas.microsoft.com/office/word/2012/wordml" xmlns:w16se="http://schemas.microsoft.com/office/word/2015/wordml/symex" xmlns:wpg="http://schemas.microsoft.com/office/word/2010/wordprocessingGroup" xmlns:wpi="http://schemas.microsoft.com/office/word/2010/wordprocessingInk" xmlns:wne="http://schemas.microsoft.com/office/word/2006/wordml" xmlns:wps="http://schemas.microsoft.com/office/word/2010/wordprocessingShape" mc:Ignorable="w14 w15 w16se wp14">
-  <w:abstractNum w:abstractNumId="0" w15:restartNumberingAfterBreak="0">
+<w:numbering xmlns:wpc="http://schemas.microsoft.com/office/word/2010/wordprocessingCanvas" xmlns:mo="http://schemas.microsoft.com/office/mac/office/2008/main" xmlns:mc="http://schemas.openxmlformats.org/markup-compatibility/2006" xmlns:mv="urn:schemas-microsoft-com:mac:vml" xmlns:o="urn:schemas-microsoft-com:office:office" xmlns:r="http://schemas.openxmlformats.org/officeDocument/2006/relationships" xmlns:m="http://schemas.openxmlformats.org/officeDocument/2006/math" xmlns:v="urn:schemas-microsoft-com:vml" xmlns:wp14="http://schemas.microsoft.com/office/word/2010/wordprocessingDrawing" xmlns:wp="http://schemas.openxmlformats.org/drawingml/2006/wordprocessingDrawing" xmlns:w10="urn:schemas-microsoft-com:office:word" xmlns:w="http://schemas.openxmlformats.org/wordprocessingml/2006/main" xmlns:w14="http://schemas.microsoft.com/office/word/2010/wordml" xmlns:w15="http://schemas.microsoft.com/office/word/2012/wordml" xmlns:wpg="http://schemas.microsoft.com/office/word/2010/wordprocessingGroup" xmlns:wpi="http://schemas.microsoft.com/office/word/2010/wordprocessingInk" xmlns:wne="http://schemas.microsoft.com/office/word/2006/wordml" xmlns:wps="http://schemas.microsoft.com/office/word/2010/wordprocessingShape" mc:Ignorable="w14 w15 wp14">
+  <w:abstractNum w:abstractNumId="0">
     <w:nsid w:val="058D0FDD"/>
     <w:multiLevelType w:val="hybridMultilevel"/>
     <w:tmpl w:val="8D0C8FD2"/>
@@ -863,7 +832,7 @@
       </w:rPr>
     </w:lvl>
   </w:abstractNum>
-  <w:abstractNum w:abstractNumId="1" w15:restartNumberingAfterBreak="0">
+  <w:abstractNum w:abstractNumId="1">
     <w:nsid w:val="0C6247DB"/>
     <w:multiLevelType w:val="hybridMultilevel"/>
     <w:tmpl w:val="37C277B4"/>
@@ -975,7 +944,7 @@
       </w:rPr>
     </w:lvl>
   </w:abstractNum>
-  <w:abstractNum w:abstractNumId="2" w15:restartNumberingAfterBreak="0">
+  <w:abstractNum w:abstractNumId="2">
     <w:nsid w:val="5BD305E3"/>
     <w:multiLevelType w:val="hybridMultilevel"/>
     <w:tmpl w:val="64DEF56E"/>
@@ -1100,7 +1069,7 @@
 </file>
 
 <file path=word/styles.xml><?xml version="1.0" encoding="utf-8"?>
-<w:styles xmlns:mc="http://schemas.openxmlformats.org/markup-compatibility/2006" xmlns:r="http://schemas.openxmlformats.org/officeDocument/2006/relationships" xmlns:w="http://schemas.openxmlformats.org/wordprocessingml/2006/main" xmlns:w14="http://schemas.microsoft.com/office/word/2010/wordml" xmlns:w15="http://schemas.microsoft.com/office/word/2012/wordml" xmlns:w16se="http://schemas.microsoft.com/office/word/2015/wordml/symex" mc:Ignorable="w14 w15 w16se">
+<w:styles xmlns:mc="http://schemas.openxmlformats.org/markup-compatibility/2006" xmlns:r="http://schemas.openxmlformats.org/officeDocument/2006/relationships" xmlns:w="http://schemas.openxmlformats.org/wordprocessingml/2006/main" xmlns:w14="http://schemas.microsoft.com/office/word/2010/wordml" xmlns:w15="http://schemas.microsoft.com/office/word/2012/wordml" mc:Ignorable="w14 w15">
   <w:docDefaults>
     <w:rPrDefault>
       <w:rPr>
@@ -1115,7 +1084,7 @@
       </w:pPr>
     </w:pPrDefault>
   </w:docDefaults>
-  <w:latentStyles w:defLockedState="0" w:defUIPriority="99" w:defSemiHidden="0" w:defUnhideWhenUsed="0" w:defQFormat="0" w:count="372">
+  <w:latentStyles w:defLockedState="0" w:defUIPriority="99" w:defSemiHidden="0" w:defUnhideWhenUsed="0" w:defQFormat="0" w:count="380">
     <w:lsdException w:name="Normal" w:uiPriority="0" w:qFormat="1"/>
     <w:lsdException w:name="heading 1" w:uiPriority="9" w:qFormat="1"/>
     <w:lsdException w:name="heading 2" w:semiHidden="1" w:uiPriority="9" w:unhideWhenUsed="1" w:qFormat="1"/>

</xml_diff>

<commit_message>
rettelser efter snak med Bente
</commit_message>
<xml_diff>
--- a/Bilag - diverse/Interview.docx
+++ b/Bilag - diverse/Interview.docx
@@ -103,21 +103,13 @@
         <w:rPr>
           <w:rFonts w:ascii="Cambria" w:hAnsi="Cambria"/>
         </w:rPr>
-        <w:t xml:space="preserve">Hvad er </w:t>
-      </w:r>
-      <w:commentRangeStart w:id="0"/>
-      <w:r>
-        <w:rPr>
-          <w:rFonts w:ascii="Cambria" w:hAnsi="Cambria"/>
-        </w:rPr>
-        <w:t>årslønnen for en sonograf?</w:t>
-      </w:r>
-      <w:commentRangeEnd w:id="0"/>
-      <w:r>
-        <w:rPr>
-          <w:rStyle w:val="CommentReference"/>
-        </w:rPr>
-        <w:commentReference w:id="0"/>
+        <w:t>Hvad er timelønnen</w:t>
+      </w:r>
+      <w:r>
+        <w:rPr>
+          <w:rFonts w:ascii="Cambria" w:hAnsi="Cambria"/>
+        </w:rPr>
+        <w:t xml:space="preserve"> for en sonograf?</w:t>
       </w:r>
     </w:p>
     <w:p>
@@ -377,7 +369,7 @@
                     </pic:cNvPicPr>
                   </pic:nvPicPr>
                   <pic:blipFill>
-                    <a:blip r:embed="rId9">
+                    <a:blip r:embed="rId8">
                       <a:extLst>
                         <a:ext uri="{28A0092B-C50C-407E-A947-70E740481C1C}">
                           <a14:useLocalDpi xmlns:a14="http://schemas.microsoft.com/office/drawing/2010/main" val="0"/>
@@ -504,7 +496,6 @@
           <w:rFonts w:ascii="Cambria" w:hAnsi="Cambria"/>
         </w:rPr>
       </w:pPr>
-      <w:commentRangeStart w:id="1"/>
       <w:r>
         <w:rPr>
           <w:rFonts w:ascii="Cambria" w:hAnsi="Cambria"/>
@@ -523,12 +514,23 @@
         </w:rPr>
         <w:t>?</w:t>
       </w:r>
-      <w:commentRangeEnd w:id="1"/>
-      <w:r>
-        <w:rPr>
-          <w:rStyle w:val="CommentReference"/>
-        </w:rPr>
-        <w:commentReference w:id="1"/>
+    </w:p>
+    <w:p>
+      <w:pPr>
+        <w:pStyle w:val="ListParagraph"/>
+        <w:numPr>
+          <w:ilvl w:val="1"/>
+          <w:numId w:val="3"/>
+        </w:numPr>
+        <w:rPr>
+          <w:rFonts w:ascii="Cambria" w:hAnsi="Cambria"/>
+        </w:rPr>
+      </w:pPr>
+      <w:r>
+        <w:rPr>
+          <w:rFonts w:ascii="Cambria" w:hAnsi="Cambria"/>
+        </w:rPr>
+        <w:t xml:space="preserve">Hvis ja, har I været nødsaget til at skulle uddanne flere sonografer pga. det? </w:t>
       </w:r>
     </w:p>
     <w:p>
@@ -538,50 +540,16 @@
           <w:ilvl w:val="0"/>
           <w:numId w:val="3"/>
         </w:numPr>
-        <w:rPr>
-          <w:rFonts w:ascii="Cambria" w:hAnsi="Cambria"/>
-        </w:rPr>
-      </w:pPr>
-      <w:r>
-        <w:rPr>
-          <w:rFonts w:ascii="Cambria" w:hAnsi="Cambria"/>
-        </w:rPr>
-        <w:t xml:space="preserve">Har I nogle arbejdstilsynsrestriktioner i forhold til antal </w:t>
-      </w:r>
-      <w:r>
-        <w:rPr>
-          <w:rFonts w:ascii="Cambria" w:hAnsi="Cambria"/>
-        </w:rPr>
-        <w:t>timer</w:t>
-      </w:r>
-      <w:r>
-        <w:rPr>
-          <w:rFonts w:ascii="Cambria" w:hAnsi="Cambria"/>
-        </w:rPr>
-        <w:t xml:space="preserve"> pr. dag pr. person? </w:t>
-      </w:r>
-    </w:p>
-    <w:p>
-      <w:pPr>
-        <w:pStyle w:val="Heading2"/>
-        <w:rPr>
-          <w:rFonts w:ascii="Cambria" w:hAnsi="Cambria"/>
-          <w:sz w:val="24"/>
-        </w:rPr>
-      </w:pPr>
-      <w:r>
-        <w:rPr>
-          <w:rFonts w:ascii="Cambria" w:hAnsi="Cambria"/>
-          <w:sz w:val="24"/>
-        </w:rPr>
-        <w:t>Patient og etik</w:t>
-      </w:r>
-      <w:r>
-        <w:rPr>
-          <w:rFonts w:ascii="Cambria" w:hAnsi="Cambria"/>
-          <w:sz w:val="24"/>
-        </w:rPr>
-        <w:t>:</w:t>
+        <w:jc w:val="left"/>
+        <w:rPr>
+          <w:rFonts w:ascii="Cambria" w:hAnsi="Cambria"/>
+        </w:rPr>
+      </w:pPr>
+      <w:r>
+        <w:rPr>
+          <w:rFonts w:ascii="Cambria" w:hAnsi="Cambria"/>
+        </w:rPr>
+        <w:t xml:space="preserve">Har I nogle sonografer som er diagnostiseret med arbejdsgener i forbindelse med ultralydsscanninger? </w:t>
       </w:r>
     </w:p>
     <w:p>
@@ -599,21 +567,62 @@
         <w:rPr>
           <w:rFonts w:ascii="Cambria" w:hAnsi="Cambria"/>
         </w:rPr>
-        <w:t xml:space="preserve">Hvordan vurderer du patientoplevelsen ved en </w:t>
-      </w:r>
-      <w:commentRangeStart w:id="2"/>
-      <w:r>
-        <w:rPr>
-          <w:rFonts w:ascii="Cambria" w:hAnsi="Cambria"/>
-        </w:rPr>
-        <w:t>ultralydsrobotarm?</w:t>
-      </w:r>
-      <w:commentRangeEnd w:id="2"/>
-      <w:r>
-        <w:rPr>
-          <w:rStyle w:val="CommentReference"/>
-        </w:rPr>
-        <w:commentReference w:id="2"/>
+        <w:t xml:space="preserve">Har I nogle arbejdstilsynsrestriktioner i forhold til antal </w:t>
+      </w:r>
+      <w:r>
+        <w:rPr>
+          <w:rFonts w:ascii="Cambria" w:hAnsi="Cambria"/>
+        </w:rPr>
+        <w:t>timer</w:t>
+      </w:r>
+      <w:r>
+        <w:rPr>
+          <w:rFonts w:ascii="Cambria" w:hAnsi="Cambria"/>
+        </w:rPr>
+        <w:t xml:space="preserve"> pr. dag pr. person? </w:t>
+      </w:r>
+    </w:p>
+    <w:p>
+      <w:pPr>
+        <w:pStyle w:val="Heading2"/>
+        <w:rPr>
+          <w:rFonts w:ascii="Cambria" w:hAnsi="Cambria"/>
+          <w:sz w:val="24"/>
+        </w:rPr>
+      </w:pPr>
+      <w:r>
+        <w:rPr>
+          <w:rFonts w:ascii="Cambria" w:hAnsi="Cambria"/>
+          <w:sz w:val="24"/>
+        </w:rPr>
+        <w:t>Patient og etik</w:t>
+      </w:r>
+      <w:r>
+        <w:rPr>
+          <w:rFonts w:ascii="Cambria" w:hAnsi="Cambria"/>
+          <w:sz w:val="24"/>
+        </w:rPr>
+        <w:t>:</w:t>
+      </w:r>
+      <w:bookmarkStart w:id="0" w:name="_GoBack"/>
+      <w:bookmarkEnd w:id="0"/>
+    </w:p>
+    <w:p>
+      <w:pPr>
+        <w:pStyle w:val="ListParagraph"/>
+        <w:numPr>
+          <w:ilvl w:val="0"/>
+          <w:numId w:val="3"/>
+        </w:numPr>
+        <w:rPr>
+          <w:rFonts w:ascii="Cambria" w:hAnsi="Cambria"/>
+        </w:rPr>
+      </w:pPr>
+      <w:r>
+        <w:rPr>
+          <w:rFonts w:ascii="Cambria" w:hAnsi="Cambria"/>
+        </w:rPr>
+        <w:t>Hvordan vurderer du patientoplevelsen ved en ultralydsrobotarm?</w:t>
       </w:r>
     </w:p>
     <w:p>
@@ -700,61 +709,6 @@
     </w:sectPr>
   </w:body>
 </w:document>
-</file>
-
-<file path=word/comments.xml><?xml version="1.0" encoding="utf-8"?>
-<w:comments xmlns:wpc="http://schemas.microsoft.com/office/word/2010/wordprocessingCanvas" xmlns:mc="http://schemas.openxmlformats.org/markup-compatibility/2006" xmlns:o="urn:schemas-microsoft-com:office:office" xmlns:r="http://schemas.openxmlformats.org/officeDocument/2006/relationships" xmlns:m="http://schemas.openxmlformats.org/officeDocument/2006/math" xmlns:v="urn:schemas-microsoft-com:vml" xmlns:wp14="http://schemas.microsoft.com/office/word/2010/wordprocessingDrawing" xmlns:wp="http://schemas.openxmlformats.org/drawingml/2006/wordprocessingDrawing" xmlns:w10="urn:schemas-microsoft-com:office:word" xmlns:w="http://schemas.openxmlformats.org/wordprocessingml/2006/main" xmlns:w14="http://schemas.microsoft.com/office/word/2010/wordml" xmlns:wpg="http://schemas.microsoft.com/office/word/2010/wordprocessingGroup" xmlns:wpi="http://schemas.microsoft.com/office/word/2010/wordprocessingInk" xmlns:wne="http://schemas.microsoft.com/office/word/2006/wordml" xmlns:wps="http://schemas.microsoft.com/office/word/2010/wordprocessingShape" mc:Ignorable="w14 wp14">
-  <w:comment w:id="0" w:author="ditte callesen" w:date="2016-03-16T12:35:00Z" w:initials="dc">
-    <w:p>
-      <w:pPr>
-        <w:pStyle w:val="CommentText"/>
-      </w:pPr>
-      <w:r>
-        <w:rPr>
-          <w:rStyle w:val="CommentReference"/>
-        </w:rPr>
-        <w:annotationRef/>
-      </w:r>
-      <w:r>
-        <w:t>Mere end timeløn. Kan findes andre steder</w:t>
-      </w:r>
-    </w:p>
-  </w:comment>
-  <w:comment w:id="1" w:author="ditte callesen" w:date="2016-03-16T12:40:00Z" w:initials="dc">
-    <w:p>
-      <w:pPr>
-        <w:pStyle w:val="CommentText"/>
-      </w:pPr>
-      <w:r>
-        <w:rPr>
-          <w:rStyle w:val="CommentReference"/>
-        </w:rPr>
-        <w:annotationRef/>
-      </w:r>
-      <w:r>
-        <w:t xml:space="preserve">Har i været nød til at uddanne flere/nye pga skader </w:t>
-      </w:r>
-    </w:p>
-  </w:comment>
-  <w:comment w:id="2" w:author="ditte callesen" w:date="2016-03-16T12:50:00Z" w:initials="dc">
-    <w:p>
-      <w:pPr>
-        <w:pStyle w:val="CommentText"/>
-      </w:pPr>
-      <w:r>
-        <w:rPr>
-          <w:rStyle w:val="CommentReference"/>
-        </w:rPr>
-        <w:annotationRef/>
-      </w:r>
-      <w:r>
-        <w:t xml:space="preserve">Evt vedhæfte en film eller billede af robotarmen. </w:t>
-      </w:r>
-      <w:bookmarkStart w:id="3" w:name="_GoBack"/>
-      <w:bookmarkEnd w:id="3"/>
-    </w:p>
-  </w:comment>
-</w:comments>
 </file>
 
 <file path=word/endnotes.xml><?xml version="1.0" encoding="utf-8"?>
@@ -3218,7 +3172,7 @@
   <a:extraClrSchemeLst/>
   <a:extLst>
     <a:ext uri="{05A4C25C-085E-4340-85A3-A5531E510DB2}">
-      <thm15:themeFamily xmlns:thm15="http://schemas.microsoft.com/office/thememl/2012/main" xmlns="" name="Office Theme" id="{62F939B6-93AF-4DB8-9C6B-D6C7DFDC589F}" vid="{4A3C46E8-61CC-4603-A589-7422A47A8E4A}"/>
+      <thm15:themeFamily xmlns="" xmlns:thm15="http://schemas.microsoft.com/office/thememl/2012/main" name="Office Theme" id="{62F939B6-93AF-4DB8-9C6B-D6C7DFDC589F}" vid="{4A3C46E8-61CC-4603-A589-7422A47A8E4A}"/>
     </a:ext>
   </a:extLst>
 </a:theme>

</xml_diff>